<commit_message>
from master  to dev
</commit_message>
<xml_diff>
--- a/New Microsoft Word Document.docx
+++ b/New Microsoft Word Document.docx
@@ -20,6 +20,27 @@
     <w:p>
       <w:r>
         <w:t xml:space="preserve">Testing 2 </w:t>
+      </w:r>
+    </w:p>
+    <w:p>
+      <w:r>
+        <w:t xml:space="preserve">Creating </w:t>
+      </w:r>
+      <w:proofErr w:type="spellStart"/>
+      <w:r>
+        <w:t>pr</w:t>
+      </w:r>
+      <w:proofErr w:type="spellEnd"/>
+      <w:r>
+        <w:t xml:space="preserve"> from arun</w:t>
+      </w:r>
+      <w:r>
+        <w:t xml:space="preserve"> 123456789</w:t>
+      </w:r>
+    </w:p>
+    <w:p>
+      <w:r>
+        <w:t xml:space="preserve">Git from master to develop . </w:t>
       </w:r>
     </w:p>
     <w:sectPr>

</xml_diff>

<commit_message>
merging code from dev to master
</commit_message>
<xml_diff>
--- a/New Microsoft Word Document.docx
+++ b/New Microsoft Word Document.docx
@@ -41,6 +41,19 @@
     <w:p>
       <w:r>
         <w:t xml:space="preserve">Git from master to develop . </w:t>
+      </w:r>
+    </w:p>
+    <w:p>
+      <w:r>
+        <w:t xml:space="preserve">Merging code from </w:t>
+      </w:r>
+      <w:proofErr w:type="spellStart"/>
+      <w:r>
+        <w:t>dev</w:t>
+      </w:r>
+      <w:proofErr w:type="spellEnd"/>
+      <w:r>
+        <w:t xml:space="preserve"> to master</w:t>
       </w:r>
     </w:p>
     <w:sectPr>

</xml_diff>